<commit_message>
moved formation to right side
</commit_message>
<xml_diff>
--- a/CV.docx
+++ b/CV.docx
@@ -6,7 +6,7 @@
       <w:tblPr>
         <w:tblStyle w:val="Grilledetableauclaire"/>
         <w:tblpPr w:leftFromText="141" w:rightFromText="141" w:vertAnchor="text" w:tblpY="1"/>
-        <w:tblW w:w="0" w:type="auto"/>
+        <w:tblW w:w="12233" w:type="dxa"/>
         <w:tblBorders>
           <w:top w:val="none" w:sz="0" w:space="0" w:color="auto"/>
           <w:left w:val="none" w:sz="0" w:space="0" w:color="auto"/>
@@ -21,11 +21,10 @@
         <w:gridCol w:w="227"/>
         <w:gridCol w:w="641"/>
         <w:gridCol w:w="2388"/>
-        <w:gridCol w:w="1701"/>
-        <w:gridCol w:w="377"/>
-        <w:gridCol w:w="6568"/>
-        <w:gridCol w:w="69"/>
-        <w:gridCol w:w="259"/>
+        <w:gridCol w:w="1134"/>
+        <w:gridCol w:w="283"/>
+        <w:gridCol w:w="7229"/>
+        <w:gridCol w:w="331"/>
       </w:tblGrid>
       <w:tr>
         <w:trPr>
@@ -55,8 +54,7 @@
         </w:tc>
         <w:tc>
           <w:tcPr>
-            <w:tcW w:w="328" w:type="dxa"/>
-            <w:gridSpan w:val="2"/>
+            <w:tcW w:w="331" w:type="dxa"/>
             <w:vMerge w:val="restart"/>
           </w:tcPr>
           <w:p>
@@ -70,7 +68,7 @@
               <mc:AlternateContent>
                 <mc:Choice Requires="wps">
                   <w:drawing>
-                    <wp:anchor distT="0" distB="0" distL="114300" distR="114300" simplePos="0" relativeHeight="251661312" behindDoc="1" locked="0" layoutInCell="1" allowOverlap="1" wp14:anchorId="3C7E017C" wp14:editId="0FDCBA35">
+                    <wp:anchor distT="0" distB="0" distL="114300" distR="114300" simplePos="0" relativeHeight="251726848" behindDoc="1" locked="0" layoutInCell="1" allowOverlap="1" wp14:anchorId="3C7E017C" wp14:editId="0FDCBA35">
                       <wp:simplePos x="0" y="0"/>
                       <wp:positionH relativeFrom="margin">
                         <wp:posOffset>-8103428</wp:posOffset>
@@ -132,7 +130,7 @@
                 </mc:Choice>
                 <mc:Fallback>
                   <w:pict>
-                    <v:rect w14:anchorId="5A75CF19" id="Rectangle 2" o:spid="_x0000_s1026" style="position:absolute;margin-left:-638.05pt;margin-top:-.7pt;width:666.15pt;height:27.5pt;z-index:-251655168;visibility:visible;mso-wrap-style:square;mso-width-percent:0;mso-height-percent:0;mso-wrap-distance-left:9pt;mso-wrap-distance-top:0;mso-wrap-distance-right:9pt;mso-wrap-distance-bottom:0;mso-position-horizontal:absolute;mso-position-horizontal-relative:margin;mso-position-vertical:absolute;mso-position-vertical-relative:text;mso-width-percent:0;mso-height-percent:0;mso-width-relative:margin;mso-height-relative:margin;v-text-anchor:middle" o:gfxdata="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" fillcolor="#4472c4 [3204]" strokecolor="#1f3763 [1604]" strokeweight="1pt">
+                    <v:rect w14:anchorId="6B575653" id="Rectangle 2" o:spid="_x0000_s1026" style="position:absolute;margin-left:-638.05pt;margin-top:-.7pt;width:666.15pt;height:27.5pt;z-index:-251589632;visibility:visible;mso-wrap-style:square;mso-width-percent:0;mso-height-percent:0;mso-wrap-distance-left:9pt;mso-wrap-distance-top:0;mso-wrap-distance-right:9pt;mso-wrap-distance-bottom:0;mso-position-horizontal:absolute;mso-position-horizontal-relative:margin;mso-position-vertical:absolute;mso-position-vertical-relative:text;mso-width-percent:0;mso-height-percent:0;mso-width-relative:margin;mso-height-relative:margin;v-text-anchor:middle" o:gfxdata="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" fillcolor="#4472c4 [3204]" strokecolor="#1f3763 [1604]" strokeweight="1pt">
                       <w10:wrap anchorx="margin"/>
                     </v:rect>
                   </w:pict>
@@ -144,7 +142,7 @@
       </w:tr>
       <w:tr>
         <w:trPr>
-          <w:trHeight w:val="1415"/>
+          <w:trHeight w:val="1995"/>
         </w:trPr>
         <w:tc>
           <w:tcPr>
@@ -174,13 +172,13 @@
                 <w:noProof/>
               </w:rPr>
               <w:drawing>
-                <wp:anchor distT="0" distB="0" distL="114300" distR="114300" simplePos="0" relativeHeight="251663360" behindDoc="0" locked="0" layoutInCell="1" allowOverlap="1" wp14:anchorId="021B7C2F" wp14:editId="5D223D2F">
+                <wp:anchor distT="0" distB="0" distL="114300" distR="114300" simplePos="0" relativeHeight="251731968" behindDoc="0" locked="0" layoutInCell="1" allowOverlap="1" wp14:anchorId="021B7C2F" wp14:editId="1F1D3135">
                   <wp:simplePos x="0" y="0"/>
                   <wp:positionH relativeFrom="column">
-                    <wp:posOffset>-6378</wp:posOffset>
+                    <wp:posOffset>-6019</wp:posOffset>
                   </wp:positionH>
                   <wp:positionV relativeFrom="paragraph">
-                    <wp:posOffset>-211593</wp:posOffset>
+                    <wp:posOffset>-213912</wp:posOffset>
                   </wp:positionV>
                   <wp:extent cx="1686181" cy="1236269"/>
                   <wp:effectExtent l="19050" t="19050" r="9525" b="21590"/>
@@ -259,20 +257,44 @@
           <w:p>
             <w:pPr>
               <w:pStyle w:val="Sous-titre"/>
-              <w:jc w:val="both"/>
-            </w:pPr>
-            <w:r>
+              <w:spacing w:after="0"/>
+              <w:jc w:val="both"/>
               <w:rPr>
                 <w:sz w:val="22"/>
               </w:rPr>
+            </w:pPr>
+            <w:r>
+              <w:rPr>
+                <w:sz w:val="22"/>
+              </w:rPr>
               <w:t>Etudiant double cursus ingénieur CentraleSupélec en cybersécurité – management des entreprises à l’IGR-IAE</w:t>
+            </w:r>
+            <w:r>
+              <w:rPr>
+                <w:sz w:val="22"/>
+              </w:rPr>
+              <w:t>.</w:t>
+            </w:r>
+          </w:p>
+          <w:p>
+            <w:pPr>
+              <w:pStyle w:val="Citation"/>
+              <w:jc w:val="both"/>
+            </w:pPr>
+            <w:r>
+              <w:t xml:space="preserve">Recherche d’un stage de fin d’étude à partir d’avril 2020 – en France ou à l’étranger – </w:t>
+            </w:r>
+            <w:r>
+              <w:t>en cybersécurité</w:t>
+            </w:r>
+            <w:r>
+              <w:t>.</w:t>
             </w:r>
           </w:p>
         </w:tc>
         <w:tc>
           <w:tcPr>
-            <w:tcW w:w="328" w:type="dxa"/>
-            <w:gridSpan w:val="2"/>
+            <w:tcW w:w="331" w:type="dxa"/>
             <w:vMerge/>
           </w:tcPr>
           <w:p>
@@ -284,7 +306,263 @@
       </w:tr>
       <w:tr>
         <w:trPr>
-          <w:trHeight w:val="176"/>
+          <w:trHeight w:val="346"/>
+        </w:trPr>
+        <w:tc>
+          <w:tcPr>
+            <w:tcW w:w="227" w:type="dxa"/>
+            <w:vMerge w:val="restart"/>
+          </w:tcPr>
+          <w:p>
+            <w:pPr>
+              <w:jc w:val="both"/>
+            </w:pPr>
+          </w:p>
+        </w:tc>
+        <w:tc>
+          <w:tcPr>
+            <w:tcW w:w="4163" w:type="dxa"/>
+            <w:gridSpan w:val="3"/>
+          </w:tcPr>
+          <w:p>
+            <w:pPr>
+              <w:pStyle w:val="Titre1"/>
+              <w:jc w:val="both"/>
+              <w:outlineLvl w:val="0"/>
+            </w:pPr>
+            <w:r>
+              <w:t>Contacts</w:t>
+            </w:r>
+          </w:p>
+        </w:tc>
+        <w:tc>
+          <w:tcPr>
+            <w:tcW w:w="283" w:type="dxa"/>
+            <w:vMerge w:val="restart"/>
+          </w:tcPr>
+          <w:p>
+            <w:pPr>
+              <w:tabs>
+                <w:tab w:val="left" w:pos="1230"/>
+              </w:tabs>
+              <w:jc w:val="both"/>
+            </w:pPr>
+          </w:p>
+        </w:tc>
+        <w:tc>
+          <w:tcPr>
+            <w:tcW w:w="7229" w:type="dxa"/>
+            <w:vMerge w:val="restart"/>
+          </w:tcPr>
+          <w:p>
+            <w:pPr>
+              <w:pStyle w:val="Titre1"/>
+              <w:tabs>
+                <w:tab w:val="left" w:pos="1850"/>
+              </w:tabs>
+              <w:jc w:val="both"/>
+              <w:outlineLvl w:val="0"/>
+            </w:pPr>
+            <w:r>
+              <w:t>Expériences professionnelles</w:t>
+            </w:r>
+          </w:p>
+          <w:p>
+            <w:pPr>
+              <w:pStyle w:val="Titre2"/>
+              <w:jc w:val="both"/>
+              <w:outlineLvl w:val="1"/>
+            </w:pPr>
+            <w:r>
+              <w:t>Juin – Août 2019 : stagiaire en ingénierie des satellites</w:t>
+            </w:r>
+          </w:p>
+          <w:p>
+            <w:pPr>
+              <w:jc w:val="both"/>
+            </w:pPr>
+            <w:r>
+              <w:rPr>
+                <w:b/>
+              </w:rPr>
+              <w:t>SES</w:t>
+            </w:r>
+            <w:r>
+              <w:t xml:space="preserve"> </w:t>
+            </w:r>
+            <w:r>
+              <w:rPr>
+                <w:b/>
+              </w:rPr>
+              <w:t>Satellites</w:t>
+            </w:r>
+            <w:r>
+              <w:t xml:space="preserve"> – Betzdorf, Luxembourg</w:t>
+            </w:r>
+          </w:p>
+          <w:p>
+            <w:pPr>
+              <w:spacing w:line="276" w:lineRule="auto"/>
+              <w:jc w:val="both"/>
+            </w:pPr>
+            <w:r>
+              <w:t>Récupération et normalisation de la télémétrie des tests de toute la flotte de satellites dans une seule base de données, et programmation de son logiciel associé pour sa visualisation et modification. Modélisation de ces données par apprentissage automatique.</w:t>
+            </w:r>
+          </w:p>
+          <w:p>
+            <w:pPr>
+              <w:pStyle w:val="Titre2"/>
+              <w:jc w:val="both"/>
+              <w:outlineLvl w:val="1"/>
+            </w:pPr>
+            <w:r>
+              <w:t>2018 – 2019 : Assistant de recherche en télécommunications</w:t>
+            </w:r>
+          </w:p>
+          <w:p>
+            <w:pPr>
+              <w:jc w:val="both"/>
+            </w:pPr>
+            <w:r>
+              <w:rPr>
+                <w:b/>
+              </w:rPr>
+              <w:t>CentraleSupélec</w:t>
+            </w:r>
+            <w:r>
+              <w:t xml:space="preserve"> – Rennes, France</w:t>
+            </w:r>
+          </w:p>
+          <w:p>
+            <w:pPr>
+              <w:spacing w:line="276" w:lineRule="auto"/>
+              <w:jc w:val="both"/>
+            </w:pPr>
+            <w:r>
+              <w:t xml:space="preserve">Etude du NOMA, </w:t>
+            </w:r>
+            <w:r>
+              <w:t>télécommunication 5G</w:t>
+            </w:r>
+            <w:r>
+              <w:t>. Preuve mathématique et tests en conditions réelles à l’appui, un article scientifique est en cours de rédaction.</w:t>
+            </w:r>
+          </w:p>
+          <w:p>
+            <w:pPr>
+              <w:pStyle w:val="Titre2"/>
+              <w:jc w:val="both"/>
+              <w:outlineLvl w:val="1"/>
+            </w:pPr>
+            <w:r>
+              <w:t>Juin – Août 2018 : stagiaire en intelligence artificielle</w:t>
+            </w:r>
+          </w:p>
+          <w:p>
+            <w:pPr>
+              <w:jc w:val="both"/>
+            </w:pPr>
+            <w:r>
+              <w:rPr>
+                <w:b/>
+              </w:rPr>
+              <w:t>AILiveSim</w:t>
+            </w:r>
+            <w:r>
+              <w:t xml:space="preserve"> – Helsinki, Finlande</w:t>
+            </w:r>
+          </w:p>
+          <w:p>
+            <w:pPr>
+              <w:spacing w:line="276" w:lineRule="auto"/>
+              <w:jc w:val="both"/>
+            </w:pPr>
+            <w:r>
+              <w:t>Implémentation d’une caméra dans UnrealEngine, labélisation de données, entraînement supervisé.</w:t>
+            </w:r>
+          </w:p>
+          <w:p>
+            <w:pPr>
+              <w:pStyle w:val="Titre2"/>
+              <w:jc w:val="both"/>
+              <w:outlineLvl w:val="1"/>
+            </w:pPr>
+            <w:r>
+              <w:t>AVRIL – JUIN 2017 : Assistant de recherche en intelligence artificielle</w:t>
+            </w:r>
+          </w:p>
+          <w:p>
+            <w:pPr>
+              <w:jc w:val="both"/>
+              <w:rPr>
+                <w:lang w:val="en-US"/>
+              </w:rPr>
+            </w:pPr>
+            <w:r>
+              <w:rPr>
+                <w:b/>
+                <w:lang w:val="en-US"/>
+              </w:rPr>
+              <w:t>Tampere University of Technology</w:t>
+            </w:r>
+            <w:r>
+              <w:rPr>
+                <w:lang w:val="en-US"/>
+              </w:rPr>
+              <w:t xml:space="preserve"> – Tampere, </w:t>
+            </w:r>
+            <w:proofErr w:type="spellStart"/>
+            <w:r>
+              <w:rPr>
+                <w:lang w:val="en-US"/>
+              </w:rPr>
+              <w:t>Finlande</w:t>
+            </w:r>
+            <w:proofErr w:type="spellEnd"/>
+          </w:p>
+          <w:p>
+            <w:pPr>
+              <w:spacing w:line="276" w:lineRule="auto"/>
+              <w:jc w:val="both"/>
+            </w:pPr>
+            <w:r>
+              <w:t>Etude des réseaux neuronaux « à impulsion »</w:t>
+            </w:r>
+            <w:r>
+              <w:t xml:space="preserve"> en entraînement</w:t>
+            </w:r>
+            <w:r>
+              <w:t xml:space="preserve"> supervisé</w:t>
+            </w:r>
+            <w:r>
+              <w:t xml:space="preserve"> pour de la</w:t>
+            </w:r>
+            <w:r>
+              <w:t xml:space="preserve"> </w:t>
+            </w:r>
+            <w:r>
+              <w:t>reconnaissance d’images.</w:t>
+            </w:r>
+            <w:r>
+              <w:t xml:space="preserve"> </w:t>
+            </w:r>
+          </w:p>
+        </w:tc>
+        <w:tc>
+          <w:tcPr>
+            <w:tcW w:w="331" w:type="dxa"/>
+            <w:vMerge w:val="restart"/>
+          </w:tcPr>
+          <w:p>
+            <w:pPr>
+              <w:jc w:val="both"/>
+            </w:pPr>
+          </w:p>
+        </w:tc>
+      </w:tr>
+      <w:tr>
+        <w:trPr>
+          <w:trHeight w:val="2196"/>
         </w:trPr>
         <w:tc>
           <w:tcPr>
@@ -299,283 +577,21 @@
         </w:tc>
         <w:tc>
           <w:tcPr>
-            <w:tcW w:w="12003" w:type="dxa"/>
-            <w:gridSpan w:val="7"/>
-          </w:tcPr>
-          <w:p>
-            <w:pPr>
-              <w:jc w:val="both"/>
-            </w:pPr>
-          </w:p>
-        </w:tc>
-      </w:tr>
-      <w:tr>
-        <w:trPr>
-          <w:trHeight w:val="535"/>
-        </w:trPr>
-        <w:tc>
-          <w:tcPr>
-            <w:tcW w:w="227" w:type="dxa"/>
-            <w:vMerge w:val="restart"/>
-          </w:tcPr>
-          <w:p>
-            <w:pPr>
-              <w:jc w:val="both"/>
-            </w:pPr>
-          </w:p>
-        </w:tc>
-        <w:tc>
-          <w:tcPr>
-            <w:tcW w:w="4730" w:type="dxa"/>
-            <w:gridSpan w:val="3"/>
-          </w:tcPr>
-          <w:p>
-            <w:pPr>
-              <w:pStyle w:val="Titre1"/>
-              <w:jc w:val="both"/>
-              <w:outlineLvl w:val="0"/>
-            </w:pPr>
-            <w:r>
-              <w:t>Contacts</w:t>
-            </w:r>
-          </w:p>
-        </w:tc>
-        <w:tc>
-          <w:tcPr>
-            <w:tcW w:w="377" w:type="dxa"/>
-            <w:vMerge w:val="restart"/>
-          </w:tcPr>
-          <w:p>
-            <w:pPr>
-              <w:tabs>
-                <w:tab w:val="left" w:pos="1230"/>
-              </w:tabs>
-              <w:jc w:val="both"/>
-            </w:pPr>
-          </w:p>
-        </w:tc>
-        <w:tc>
-          <w:tcPr>
-            <w:tcW w:w="6637" w:type="dxa"/>
-            <w:gridSpan w:val="2"/>
-            <w:vMerge w:val="restart"/>
-          </w:tcPr>
-          <w:p>
-            <w:pPr>
-              <w:pStyle w:val="Titre1"/>
-              <w:jc w:val="both"/>
-              <w:outlineLvl w:val="0"/>
-            </w:pPr>
-            <w:r>
-              <w:t>Objectifs</w:t>
-            </w:r>
-          </w:p>
-          <w:p>
-            <w:pPr>
-              <w:pStyle w:val="Citation"/>
-              <w:jc w:val="both"/>
-            </w:pPr>
-            <w:r>
-              <w:t>Recherche d’un stage de fin d’étude à partir d’avril 2020 – en France ou à l’étranger – dans les domaines de la sécurité des systèmes d’information.</w:t>
-            </w:r>
-          </w:p>
-        </w:tc>
-        <w:tc>
-          <w:tcPr>
-            <w:tcW w:w="259" w:type="dxa"/>
-            <w:vMerge w:val="restart"/>
-          </w:tcPr>
-          <w:p>
-            <w:pPr>
-              <w:jc w:val="both"/>
-            </w:pPr>
-          </w:p>
-        </w:tc>
-      </w:tr>
-      <w:tr>
-        <w:trPr>
-          <w:trHeight w:val="471"/>
-        </w:trPr>
-        <w:tc>
-          <w:tcPr>
-            <w:tcW w:w="227" w:type="dxa"/>
-            <w:vMerge/>
-          </w:tcPr>
-          <w:p>
-            <w:pPr>
-              <w:jc w:val="both"/>
-            </w:pPr>
-          </w:p>
-        </w:tc>
-        <w:tc>
-          <w:tcPr>
             <w:tcW w:w="641" w:type="dxa"/>
           </w:tcPr>
           <w:p>
-            <w:pPr>
-              <w:jc w:val="both"/>
-            </w:pPr>
-          </w:p>
-        </w:tc>
-        <w:tc>
-          <w:tcPr>
-            <w:tcW w:w="4089" w:type="dxa"/>
-            <w:gridSpan w:val="2"/>
-          </w:tcPr>
-          <w:p>
-            <w:pPr>
-              <w:jc w:val="both"/>
-            </w:pPr>
-            <w:r>
-              <w:t>06.35.25.47.30</w:t>
-            </w:r>
-          </w:p>
-        </w:tc>
-        <w:tc>
-          <w:tcPr>
-            <w:tcW w:w="377" w:type="dxa"/>
-            <w:vMerge/>
-          </w:tcPr>
-          <w:p>
-            <w:pPr>
-              <w:jc w:val="both"/>
-            </w:pPr>
-          </w:p>
-        </w:tc>
-        <w:tc>
-          <w:tcPr>
-            <w:tcW w:w="6637" w:type="dxa"/>
-            <w:gridSpan w:val="2"/>
-            <w:vMerge/>
-          </w:tcPr>
-          <w:p>
-            <w:pPr>
-              <w:pStyle w:val="Citation"/>
-              <w:jc w:val="both"/>
-            </w:pPr>
-          </w:p>
-        </w:tc>
-        <w:tc>
-          <w:tcPr>
-            <w:tcW w:w="259" w:type="dxa"/>
-            <w:vMerge/>
-          </w:tcPr>
-          <w:p>
-            <w:pPr>
-              <w:jc w:val="both"/>
-            </w:pPr>
-          </w:p>
-        </w:tc>
-      </w:tr>
-      <w:tr>
-        <w:trPr>
-          <w:trHeight w:val="416"/>
-        </w:trPr>
-        <w:tc>
-          <w:tcPr>
-            <w:tcW w:w="227" w:type="dxa"/>
-            <w:vMerge/>
-          </w:tcPr>
-          <w:p>
-            <w:pPr>
-              <w:jc w:val="both"/>
-            </w:pPr>
-          </w:p>
-        </w:tc>
-        <w:tc>
-          <w:tcPr>
-            <w:tcW w:w="641" w:type="dxa"/>
-          </w:tcPr>
-          <w:p>
-            <w:pPr>
-              <w:jc w:val="both"/>
-            </w:pPr>
-          </w:p>
-        </w:tc>
-        <w:tc>
-          <w:tcPr>
-            <w:tcW w:w="4089" w:type="dxa"/>
-            <w:gridSpan w:val="2"/>
-          </w:tcPr>
-          <w:p>
-            <w:pPr>
-              <w:jc w:val="both"/>
-            </w:pPr>
-            <w:r>
-              <w:t>alexis.fabre@supelec.fr</w:t>
-            </w:r>
-          </w:p>
-        </w:tc>
-        <w:tc>
-          <w:tcPr>
-            <w:tcW w:w="377" w:type="dxa"/>
-            <w:vMerge/>
-          </w:tcPr>
-          <w:p>
-            <w:pPr>
-              <w:jc w:val="both"/>
-            </w:pPr>
-          </w:p>
-        </w:tc>
-        <w:tc>
-          <w:tcPr>
-            <w:tcW w:w="6637" w:type="dxa"/>
-            <w:gridSpan w:val="2"/>
-            <w:vMerge/>
-          </w:tcPr>
-          <w:p>
-            <w:pPr>
-              <w:jc w:val="both"/>
-            </w:pPr>
-          </w:p>
-        </w:tc>
-        <w:tc>
-          <w:tcPr>
-            <w:tcW w:w="259" w:type="dxa"/>
-            <w:vMerge/>
-          </w:tcPr>
-          <w:p>
-            <w:pPr>
-              <w:jc w:val="both"/>
-            </w:pPr>
-          </w:p>
-        </w:tc>
-      </w:tr>
-      <w:tr>
-        <w:tc>
-          <w:tcPr>
-            <w:tcW w:w="227" w:type="dxa"/>
-            <w:vMerge/>
-          </w:tcPr>
-          <w:p>
-            <w:pPr>
-              <w:jc w:val="both"/>
-            </w:pPr>
-          </w:p>
-        </w:tc>
-        <w:tc>
-          <w:tcPr>
-            <w:tcW w:w="641" w:type="dxa"/>
-          </w:tcPr>
-          <w:p>
-            <w:pPr>
-              <w:jc w:val="both"/>
+            <w:r>
               <w:rPr>
                 <w:noProof/>
               </w:rPr>
-            </w:pPr>
-            <w:r>
-              <w:rPr>
-                <w:noProof/>
-              </w:rPr>
               <w:drawing>
-                <wp:anchor distT="0" distB="0" distL="114300" distR="114300" simplePos="0" relativeHeight="251666432" behindDoc="1" locked="0" layoutInCell="1" allowOverlap="1" wp14:anchorId="52E4F474" wp14:editId="66C63F5C">
+                <wp:anchor distT="0" distB="0" distL="114300" distR="114300" simplePos="0" relativeHeight="251770880" behindDoc="0" locked="0" layoutInCell="1" allowOverlap="1" wp14:anchorId="52E4F474" wp14:editId="4BECD505">
                   <wp:simplePos x="0" y="0"/>
                   <wp:positionH relativeFrom="column">
-                    <wp:posOffset>9627</wp:posOffset>
+                    <wp:posOffset>45151</wp:posOffset>
                   </wp:positionH>
                   <wp:positionV relativeFrom="paragraph">
-                    <wp:posOffset>-579396</wp:posOffset>
+                    <wp:posOffset>22382</wp:posOffset>
                   </wp:positionV>
                   <wp:extent cx="228600" cy="246490"/>
                   <wp:effectExtent l="0" t="0" r="0" b="1270"/>
@@ -624,306 +640,23 @@
                 </wp:anchor>
               </w:drawing>
             </w:r>
+          </w:p>
+          <w:p>
+            <w:pPr>
+              <w:jc w:val="both"/>
+            </w:pPr>
             <w:r>
               <w:rPr>
                 <w:noProof/>
               </w:rPr>
               <w:drawing>
-                <wp:inline distT="0" distB="0" distL="0" distR="0" wp14:anchorId="2B30BED2" wp14:editId="081557FB">
-                  <wp:extent cx="232564" cy="232564"/>
-                  <wp:effectExtent l="0" t="0" r="0" b="0"/>
-                  <wp:docPr id="12" name="Graphique 12" descr="Marque"/>
-                  <wp:cNvGraphicFramePr>
-                    <a:graphicFrameLocks xmlns:a="http://schemas.openxmlformats.org/drawingml/2006/main" noChangeAspect="1"/>
-                  </wp:cNvGraphicFramePr>
-                  <a:graphic xmlns:a="http://schemas.openxmlformats.org/drawingml/2006/main">
-                    <a:graphicData uri="http://schemas.openxmlformats.org/drawingml/2006/picture">
-                      <pic:pic xmlns:pic="http://schemas.openxmlformats.org/drawingml/2006/picture">
-                        <pic:nvPicPr>
-                          <pic:cNvPr id="12" name="marker.svg"/>
-                          <pic:cNvPicPr/>
-                        </pic:nvPicPr>
-                        <pic:blipFill>
-                          <a:blip r:embed="rId9" cstate="print">
-                            <a:extLst>
-                              <a:ext uri="{28A0092B-C50C-407E-A947-70E740481C1C}">
-                                <a14:useLocalDpi xmlns:a14="http://schemas.microsoft.com/office/drawing/2010/main" val="0"/>
-                              </a:ext>
-                              <a:ext uri="{96DAC541-7B7A-43D3-8B79-37D633B846F1}">
-                                <asvg:svgBlip xmlns:asvg="http://schemas.microsoft.com/office/drawing/2016/SVG/main" r:embed="rId10"/>
-                              </a:ext>
-                            </a:extLst>
-                          </a:blip>
-                          <a:stretch>
-                            <a:fillRect/>
-                          </a:stretch>
-                        </pic:blipFill>
-                        <pic:spPr>
-                          <a:xfrm>
-                            <a:off x="0" y="0"/>
-                            <a:ext cx="239610" cy="239610"/>
-                          </a:xfrm>
-                          <a:prstGeom prst="rect">
-                            <a:avLst/>
-                          </a:prstGeom>
-                        </pic:spPr>
-                      </pic:pic>
-                    </a:graphicData>
-                  </a:graphic>
-                </wp:inline>
-              </w:drawing>
-            </w:r>
-          </w:p>
-        </w:tc>
-        <w:tc>
-          <w:tcPr>
-            <w:tcW w:w="4089" w:type="dxa"/>
-            <w:gridSpan w:val="2"/>
-          </w:tcPr>
-          <w:p>
-            <w:pPr>
-              <w:jc w:val="both"/>
-            </w:pPr>
-            <w:r>
-              <w:t>Rennes, Bretagne</w:t>
-            </w:r>
-          </w:p>
-        </w:tc>
-        <w:tc>
-          <w:tcPr>
-            <w:tcW w:w="377" w:type="dxa"/>
-            <w:vMerge/>
-          </w:tcPr>
-          <w:p>
-            <w:pPr>
-              <w:jc w:val="both"/>
-            </w:pPr>
-          </w:p>
-        </w:tc>
-        <w:tc>
-          <w:tcPr>
-            <w:tcW w:w="6637" w:type="dxa"/>
-            <w:gridSpan w:val="2"/>
-            <w:vMerge w:val="restart"/>
-          </w:tcPr>
-          <w:p>
-            <w:pPr>
-              <w:pStyle w:val="Titre1"/>
-              <w:tabs>
-                <w:tab w:val="left" w:pos="1850"/>
-              </w:tabs>
-              <w:jc w:val="both"/>
-              <w:outlineLvl w:val="0"/>
-            </w:pPr>
-            <w:r>
-              <w:t>Expériences professionnelles</w:t>
-            </w:r>
-          </w:p>
-          <w:p>
-            <w:pPr>
-              <w:pStyle w:val="Titre2"/>
-              <w:jc w:val="both"/>
-              <w:outlineLvl w:val="1"/>
-            </w:pPr>
-            <w:r>
-              <w:t>Juin – Août 2019 : stagiaire en ingénierie des satellites</w:t>
-            </w:r>
-          </w:p>
-          <w:p>
-            <w:pPr>
-              <w:jc w:val="both"/>
-            </w:pPr>
-            <w:r>
-              <w:rPr>
-                <w:b/>
-              </w:rPr>
-              <w:t>SES</w:t>
-            </w:r>
-            <w:r>
-              <w:t xml:space="preserve"> </w:t>
-            </w:r>
-            <w:r>
-              <w:rPr>
-                <w:b/>
-              </w:rPr>
-              <w:t>Satellites</w:t>
-            </w:r>
-            <w:r>
-              <w:t xml:space="preserve"> – Betzdorf, Luxembourg</w:t>
-            </w:r>
-          </w:p>
-          <w:p>
-            <w:pPr>
-              <w:jc w:val="both"/>
-            </w:pPr>
-            <w:r>
-              <w:t>Récupération et normalisation de la télémétrie des tests de toute la flotte de satellites dans une seule base de données, et programmation de son logiciel associé pour sa visualisation et modification. Modélisation de ces données par apprentissage automatique.</w:t>
-            </w:r>
-          </w:p>
-          <w:p>
-            <w:pPr>
-              <w:pStyle w:val="Titre2"/>
-              <w:jc w:val="both"/>
-              <w:outlineLvl w:val="1"/>
-            </w:pPr>
-            <w:r>
-              <w:t>2018 – 2019 : Assistant de recherche en télécommunications</w:t>
-            </w:r>
-          </w:p>
-          <w:p>
-            <w:pPr>
-              <w:jc w:val="both"/>
-            </w:pPr>
-            <w:r>
-              <w:rPr>
-                <w:b/>
-              </w:rPr>
-              <w:t>CentraleSupélec</w:t>
-            </w:r>
-            <w:r>
-              <w:t xml:space="preserve"> – Rennes, France</w:t>
-            </w:r>
-          </w:p>
-          <w:p>
-            <w:pPr>
-              <w:jc w:val="both"/>
-            </w:pPr>
-            <w:r>
-              <w:t>Etude du NOMA, récente technique de télécommunication simultanée d’une antenne vers plusieurs utilisateurs. Preuve mathématique et tests en conditions réelles à l’appui, un article scientifique est en cours de rédaction.</w:t>
-            </w:r>
-          </w:p>
-          <w:p>
-            <w:pPr>
-              <w:pStyle w:val="Titre2"/>
-              <w:jc w:val="both"/>
-              <w:outlineLvl w:val="1"/>
-            </w:pPr>
-            <w:r>
-              <w:t>Juin – Août 2018 : stagiaire en intelligence artificielle</w:t>
-            </w:r>
-          </w:p>
-          <w:p>
-            <w:pPr>
-              <w:jc w:val="both"/>
-            </w:pPr>
-            <w:r>
-              <w:rPr>
-                <w:b/>
-              </w:rPr>
-              <w:t>AILiveSim</w:t>
-            </w:r>
-            <w:r>
-              <w:t xml:space="preserve"> – He</w:t>
-            </w:r>
-            <w:bookmarkStart w:id="0" w:name="_GoBack"/>
-            <w:bookmarkEnd w:id="0"/>
-            <w:r>
-              <w:t>lsinki, Finlande</w:t>
-            </w:r>
-          </w:p>
-          <w:p>
-            <w:pPr>
-              <w:jc w:val="both"/>
-            </w:pPr>
-            <w:r>
-              <w:t xml:space="preserve">Implémentation d’une caméra au sein d’une simulation de milieu urbain, récupération de photos labélisées automatiquement, entrainement d’un réseau de neurones à partir de ces données « virtuelles » afin qu’elles soient exploitables dans le monde réel. </w:t>
-            </w:r>
-          </w:p>
-          <w:p>
-            <w:pPr>
-              <w:pStyle w:val="Titre2"/>
-              <w:jc w:val="both"/>
-              <w:outlineLvl w:val="1"/>
-            </w:pPr>
-            <w:r>
-              <w:t>AVRIL – JUIN 2017 : Assistant de recherche en intelligence artificielle</w:t>
-            </w:r>
-          </w:p>
-          <w:p>
-            <w:pPr>
-              <w:jc w:val="both"/>
-              <w:rPr>
-                <w:lang w:val="en-US"/>
-              </w:rPr>
-            </w:pPr>
-            <w:r>
-              <w:rPr>
-                <w:b/>
-                <w:lang w:val="en-US"/>
-              </w:rPr>
-              <w:t>Tampere University of Technology</w:t>
-            </w:r>
-            <w:r>
-              <w:rPr>
-                <w:lang w:val="en-US"/>
-              </w:rPr>
-              <w:t xml:space="preserve"> – Tampere, </w:t>
-            </w:r>
-            <w:proofErr w:type="spellStart"/>
-            <w:r>
-              <w:rPr>
-                <w:lang w:val="en-US"/>
-              </w:rPr>
-              <w:t>Finlande</w:t>
-            </w:r>
-            <w:proofErr w:type="spellEnd"/>
-          </w:p>
-          <w:p>
-            <w:pPr>
-              <w:jc w:val="both"/>
-            </w:pPr>
-            <w:r>
-              <w:t xml:space="preserve">Etude des réseaux neuronaux « à impulsion », modèle biologiquement plus réaliste, afin de tester leur capacité à reconnaître des motifs simples : croix, rond, carré, etc. </w:t>
-            </w:r>
-          </w:p>
-        </w:tc>
-        <w:tc>
-          <w:tcPr>
-            <w:tcW w:w="259" w:type="dxa"/>
-            <w:vMerge/>
-          </w:tcPr>
-          <w:p>
-            <w:pPr>
-              <w:jc w:val="both"/>
-            </w:pPr>
-          </w:p>
-        </w:tc>
-      </w:tr>
-      <w:tr>
-        <w:tc>
-          <w:tcPr>
-            <w:tcW w:w="227" w:type="dxa"/>
-            <w:vMerge/>
-          </w:tcPr>
-          <w:p>
-            <w:pPr>
-              <w:jc w:val="both"/>
-            </w:pPr>
-          </w:p>
-        </w:tc>
-        <w:tc>
-          <w:tcPr>
-            <w:tcW w:w="641" w:type="dxa"/>
-          </w:tcPr>
-          <w:p>
-            <w:pPr>
-              <w:jc w:val="both"/>
-              <w:rPr>
-                <w:noProof/>
-              </w:rPr>
-            </w:pPr>
-            <w:r>
-              <w:rPr>
-                <w:noProof/>
-              </w:rPr>
-              <w:drawing>
-                <wp:anchor distT="0" distB="0" distL="114300" distR="114300" simplePos="0" relativeHeight="251667456" behindDoc="1" locked="0" layoutInCell="1" allowOverlap="1" wp14:anchorId="1AB23F0D" wp14:editId="54ADEFD3">
+                <wp:anchor distT="0" distB="0" distL="114300" distR="114300" simplePos="0" relativeHeight="251771904" behindDoc="0" locked="0" layoutInCell="1" allowOverlap="1" wp14:anchorId="6B7F41AD" wp14:editId="482C7EB6">
                   <wp:simplePos x="0" y="0"/>
                   <wp:positionH relativeFrom="column">
-                    <wp:posOffset>994</wp:posOffset>
+                    <wp:posOffset>39751</wp:posOffset>
                   </wp:positionH>
                   <wp:positionV relativeFrom="paragraph">
-                    <wp:posOffset>-575365</wp:posOffset>
+                    <wp:posOffset>13030</wp:posOffset>
                   </wp:positionV>
                   <wp:extent cx="253706" cy="253706"/>
                   <wp:effectExtent l="0" t="0" r="0" b="0"/>
@@ -940,13 +673,13 @@
                           <pic:cNvPicPr/>
                         </pic:nvPicPr>
                         <pic:blipFill>
-                          <a:blip r:embed="rId11" cstate="print">
+                          <a:blip r:embed="rId9" cstate="print">
                             <a:extLst>
                               <a:ext uri="{28A0092B-C50C-407E-A947-70E740481C1C}">
                                 <a14:useLocalDpi xmlns:a14="http://schemas.microsoft.com/office/drawing/2010/main" val="0"/>
                               </a:ext>
                               <a:ext uri="{96DAC541-7B7A-43D3-8B79-37D633B846F1}">
-                                <asvg:svgBlip xmlns:asvg="http://schemas.microsoft.com/office/drawing/2016/SVG/main" r:embed="rId12"/>
+                                <asvg:svgBlip xmlns:asvg="http://schemas.microsoft.com/office/drawing/2016/SVG/main" r:embed="rId10"/>
                               </a:ext>
                             </a:extLst>
                           </a:blip>
@@ -974,9 +707,141 @@
                 <w:noProof/>
               </w:rPr>
               <w:drawing>
-                <wp:inline distT="0" distB="0" distL="0" distR="0" wp14:anchorId="35DCFBEB" wp14:editId="79B94800">
-                  <wp:extent cx="228971" cy="261682"/>
-                  <wp:effectExtent l="0" t="0" r="0" b="5080"/>
+                <wp:anchor distT="0" distB="0" distL="114300" distR="114300" simplePos="0" relativeHeight="251772928" behindDoc="0" locked="0" layoutInCell="1" allowOverlap="1" wp14:anchorId="14D84E0C" wp14:editId="3D7AEC76">
+                  <wp:simplePos x="0" y="0"/>
+                  <wp:positionH relativeFrom="column">
+                    <wp:posOffset>50851</wp:posOffset>
+                  </wp:positionH>
+                  <wp:positionV relativeFrom="paragraph">
+                    <wp:posOffset>224587</wp:posOffset>
+                  </wp:positionV>
+                  <wp:extent cx="232410" cy="232410"/>
+                  <wp:effectExtent l="0" t="0" r="0" b="0"/>
+                  <wp:wrapNone/>
+                  <wp:docPr id="12" name="Graphique 12" descr="Marque"/>
+                  <wp:cNvGraphicFramePr>
+                    <a:graphicFrameLocks xmlns:a="http://schemas.openxmlformats.org/drawingml/2006/main" noChangeAspect="1"/>
+                  </wp:cNvGraphicFramePr>
+                  <a:graphic xmlns:a="http://schemas.openxmlformats.org/drawingml/2006/main">
+                    <a:graphicData uri="http://schemas.openxmlformats.org/drawingml/2006/picture">
+                      <pic:pic xmlns:pic="http://schemas.openxmlformats.org/drawingml/2006/picture">
+                        <pic:nvPicPr>
+                          <pic:cNvPr id="12" name="marker.svg"/>
+                          <pic:cNvPicPr/>
+                        </pic:nvPicPr>
+                        <pic:blipFill>
+                          <a:blip r:embed="rId11" cstate="print">
+                            <a:extLst>
+                              <a:ext uri="{28A0092B-C50C-407E-A947-70E740481C1C}">
+                                <a14:useLocalDpi xmlns:a14="http://schemas.microsoft.com/office/drawing/2010/main" val="0"/>
+                              </a:ext>
+                              <a:ext uri="{96DAC541-7B7A-43D3-8B79-37D633B846F1}">
+                                <asvg:svgBlip xmlns:asvg="http://schemas.microsoft.com/office/drawing/2016/SVG/main" r:embed="rId12"/>
+                              </a:ext>
+                            </a:extLst>
+                          </a:blip>
+                          <a:stretch>
+                            <a:fillRect/>
+                          </a:stretch>
+                        </pic:blipFill>
+                        <pic:spPr>
+                          <a:xfrm>
+                            <a:off x="0" y="0"/>
+                            <a:ext cx="232410" cy="232410"/>
+                          </a:xfrm>
+                          <a:prstGeom prst="rect">
+                            <a:avLst/>
+                          </a:prstGeom>
+                        </pic:spPr>
+                      </pic:pic>
+                    </a:graphicData>
+                  </a:graphic>
+                </wp:anchor>
+              </w:drawing>
+            </w:r>
+          </w:p>
+          <w:p>
+            <w:pPr>
+              <w:jc w:val="both"/>
+            </w:pPr>
+          </w:p>
+          <w:p>
+            <w:pPr>
+              <w:jc w:val="both"/>
+            </w:pPr>
+            <w:r>
+              <w:rPr>
+                <w:noProof/>
+              </w:rPr>
+              <w:drawing>
+                <wp:anchor distT="0" distB="0" distL="114300" distR="114300" simplePos="0" relativeHeight="251773952" behindDoc="0" locked="0" layoutInCell="1" allowOverlap="1" wp14:anchorId="7338963F" wp14:editId="1FA0316F">
+                  <wp:simplePos x="0" y="0"/>
+                  <wp:positionH relativeFrom="column">
+                    <wp:posOffset>58750</wp:posOffset>
+                  </wp:positionH>
+                  <wp:positionV relativeFrom="paragraph">
+                    <wp:posOffset>245568</wp:posOffset>
+                  </wp:positionV>
+                  <wp:extent cx="225083" cy="225083"/>
+                  <wp:effectExtent l="0" t="0" r="3810" b="3810"/>
+                  <wp:wrapNone/>
+                  <wp:docPr id="14" name="Graphique 14"/>
+                  <wp:cNvGraphicFramePr>
+                    <a:graphicFrameLocks xmlns:a="http://schemas.openxmlformats.org/drawingml/2006/main" noChangeAspect="1"/>
+                  </wp:cNvGraphicFramePr>
+                  <a:graphic xmlns:a="http://schemas.openxmlformats.org/drawingml/2006/main">
+                    <a:graphicData uri="http://schemas.openxmlformats.org/drawingml/2006/picture">
+                      <pic:pic xmlns:pic="http://schemas.openxmlformats.org/drawingml/2006/picture">
+                        <pic:nvPicPr>
+                          <pic:cNvPr id="1" name=""/>
+                          <pic:cNvPicPr/>
+                        </pic:nvPicPr>
+                        <pic:blipFill>
+                          <a:blip r:embed="rId13" cstate="print">
+                            <a:extLst>
+                              <a:ext uri="{28A0092B-C50C-407E-A947-70E740481C1C}">
+                                <a14:useLocalDpi xmlns:a14="http://schemas.microsoft.com/office/drawing/2010/main" val="0"/>
+                              </a:ext>
+                              <a:ext uri="{96DAC541-7B7A-43D3-8B79-37D633B846F1}">
+                                <asvg:svgBlip xmlns:asvg="http://schemas.microsoft.com/office/drawing/2016/SVG/main" r:embed="rId14"/>
+                              </a:ext>
+                            </a:extLst>
+                          </a:blip>
+                          <a:stretch>
+                            <a:fillRect/>
+                          </a:stretch>
+                        </pic:blipFill>
+                        <pic:spPr>
+                          <a:xfrm>
+                            <a:off x="0" y="0"/>
+                            <a:ext cx="225083" cy="225083"/>
+                          </a:xfrm>
+                          <a:prstGeom prst="rect">
+                            <a:avLst/>
+                          </a:prstGeom>
+                        </pic:spPr>
+                      </pic:pic>
+                    </a:graphicData>
+                  </a:graphic>
+                </wp:anchor>
+              </w:drawing>
+            </w:r>
+            <w:r>
+              <w:rPr>
+                <w:noProof/>
+              </w:rPr>
+              <w:drawing>
+                <wp:anchor distT="0" distB="0" distL="114300" distR="114300" simplePos="0" relativeHeight="251774976" behindDoc="0" locked="0" layoutInCell="1" allowOverlap="1" wp14:anchorId="7555BF24" wp14:editId="08B270B1">
+                  <wp:simplePos x="0" y="0"/>
+                  <wp:positionH relativeFrom="column">
+                    <wp:posOffset>73381</wp:posOffset>
+                  </wp:positionH>
+                  <wp:positionV relativeFrom="paragraph">
+                    <wp:posOffset>18465</wp:posOffset>
+                  </wp:positionV>
+                  <wp:extent cx="198424" cy="226771"/>
+                  <wp:effectExtent l="0" t="0" r="0" b="1905"/>
+                  <wp:wrapNone/>
                   <wp:docPr id="13" name="Graphique 13"/>
                   <wp:cNvGraphicFramePr>
                     <a:graphicFrameLocks xmlns:a="http://schemas.openxmlformats.org/drawingml/2006/main" noChangeAspect="1"/>
@@ -989,168 +854,11 @@
                           <pic:cNvPicPr/>
                         </pic:nvPicPr>
                         <pic:blipFill>
-                          <a:blip r:embed="rId13">
+                          <a:blip r:embed="rId15" cstate="print">
                             <a:extLst>
-                              <a:ext uri="{96DAC541-7B7A-43D3-8B79-37D633B846F1}">
-                                <asvg:svgBlip xmlns:asvg="http://schemas.microsoft.com/office/drawing/2016/SVG/main" r:embed="rId14"/>
+                              <a:ext uri="{28A0092B-C50C-407E-A947-70E740481C1C}">
+                                <a14:useLocalDpi xmlns:a14="http://schemas.microsoft.com/office/drawing/2010/main" val="0"/>
                               </a:ext>
-                            </a:extLst>
-                          </a:blip>
-                          <a:stretch>
-                            <a:fillRect/>
-                          </a:stretch>
-                        </pic:blipFill>
-                        <pic:spPr>
-                          <a:xfrm>
-                            <a:off x="0" y="0"/>
-                            <a:ext cx="241800" cy="276344"/>
-                          </a:xfrm>
-                          <a:prstGeom prst="rect">
-                            <a:avLst/>
-                          </a:prstGeom>
-                        </pic:spPr>
-                      </pic:pic>
-                    </a:graphicData>
-                  </a:graphic>
-                </wp:inline>
-              </w:drawing>
-            </w:r>
-          </w:p>
-        </w:tc>
-        <w:tc>
-          <w:tcPr>
-            <w:tcW w:w="4089" w:type="dxa"/>
-            <w:gridSpan w:val="2"/>
-          </w:tcPr>
-          <w:p>
-            <w:pPr>
-              <w:jc w:val="both"/>
-              <w:rPr>
-                <w:lang w:val="en-US"/>
-              </w:rPr>
-            </w:pPr>
-            <w:r>
-              <w:rPr>
-                <w:lang w:val="en-US"/>
-              </w:rPr>
-              <w:t>linkedin.com/in/</w:t>
-            </w:r>
-            <w:proofErr w:type="spellStart"/>
-            <w:r>
-              <w:rPr>
-                <w:lang w:val="en-US"/>
-              </w:rPr>
-              <w:t>alexis-fabre</w:t>
-            </w:r>
-            <w:proofErr w:type="spellEnd"/>
-          </w:p>
-        </w:tc>
-        <w:tc>
-          <w:tcPr>
-            <w:tcW w:w="377" w:type="dxa"/>
-            <w:vMerge/>
-          </w:tcPr>
-          <w:p>
-            <w:pPr>
-              <w:jc w:val="both"/>
-              <w:rPr>
-                <w:lang w:val="en-US"/>
-              </w:rPr>
-            </w:pPr>
-          </w:p>
-        </w:tc>
-        <w:tc>
-          <w:tcPr>
-            <w:tcW w:w="6637" w:type="dxa"/>
-            <w:gridSpan w:val="2"/>
-            <w:vMerge/>
-          </w:tcPr>
-          <w:p>
-            <w:pPr>
-              <w:pStyle w:val="Paragraphedeliste"/>
-              <w:numPr>
-                <w:ilvl w:val="0"/>
-                <w:numId w:val="3"/>
-              </w:numPr>
-              <w:rPr>
-                <w:lang w:val="en-US"/>
-              </w:rPr>
-            </w:pPr>
-          </w:p>
-        </w:tc>
-        <w:tc>
-          <w:tcPr>
-            <w:tcW w:w="259" w:type="dxa"/>
-            <w:vMerge/>
-          </w:tcPr>
-          <w:p>
-            <w:pPr>
-              <w:jc w:val="both"/>
-              <w:rPr>
-                <w:lang w:val="en-US"/>
-              </w:rPr>
-            </w:pPr>
-          </w:p>
-        </w:tc>
-      </w:tr>
-      <w:tr>
-        <w:trPr>
-          <w:trHeight w:val="619"/>
-        </w:trPr>
-        <w:tc>
-          <w:tcPr>
-            <w:tcW w:w="227" w:type="dxa"/>
-            <w:vMerge/>
-          </w:tcPr>
-          <w:p>
-            <w:pPr>
-              <w:jc w:val="both"/>
-              <w:rPr>
-                <w:lang w:val="en-US"/>
-              </w:rPr>
-            </w:pPr>
-          </w:p>
-        </w:tc>
-        <w:tc>
-          <w:tcPr>
-            <w:tcW w:w="641" w:type="dxa"/>
-          </w:tcPr>
-          <w:p>
-            <w:pPr>
-              <w:jc w:val="both"/>
-              <w:rPr>
-                <w:noProof/>
-              </w:rPr>
-            </w:pPr>
-            <w:r>
-              <w:rPr>
-                <w:noProof/>
-                <w:lang w:val="en-US"/>
-              </w:rPr>
-              <w:t xml:space="preserve"> </w:t>
-            </w:r>
-            <w:r>
-              <w:rPr>
-                <w:noProof/>
-              </w:rPr>
-              <w:drawing>
-                <wp:inline distT="0" distB="0" distL="0" distR="0" wp14:anchorId="540C1BD7" wp14:editId="6F94DA0C">
-                  <wp:extent cx="225083" cy="225083"/>
-                  <wp:effectExtent l="0" t="0" r="3810" b="3810"/>
-                  <wp:docPr id="14" name="Graphique 14"/>
-                  <wp:cNvGraphicFramePr>
-                    <a:graphicFrameLocks xmlns:a="http://schemas.openxmlformats.org/drawingml/2006/main" noChangeAspect="1"/>
-                  </wp:cNvGraphicFramePr>
-                  <a:graphic xmlns:a="http://schemas.openxmlformats.org/drawingml/2006/main">
-                    <a:graphicData uri="http://schemas.openxmlformats.org/drawingml/2006/picture">
-                      <pic:pic xmlns:pic="http://schemas.openxmlformats.org/drawingml/2006/picture">
-                        <pic:nvPicPr>
-                          <pic:cNvPr id="1" name=""/>
-                          <pic:cNvPicPr/>
-                        </pic:nvPicPr>
-                        <pic:blipFill>
-                          <a:blip r:embed="rId15">
-                            <a:extLst>
                               <a:ext uri="{96DAC541-7B7A-43D3-8B79-37D633B846F1}">
                                 <asvg:svgBlip xmlns:asvg="http://schemas.microsoft.com/office/drawing/2016/SVG/main" r:embed="rId16"/>
                               </a:ext>
@@ -1163,7 +871,7 @@
                         <pic:spPr>
                           <a:xfrm>
                             <a:off x="0" y="0"/>
-                            <a:ext cx="230094" cy="230094"/>
+                            <a:ext cx="198424" cy="226771"/>
                           </a:xfrm>
                           <a:prstGeom prst="rect">
                             <a:avLst/>
@@ -1172,75 +880,143 @@
                       </pic:pic>
                     </a:graphicData>
                   </a:graphic>
-                </wp:inline>
+                  <wp14:sizeRelH relativeFrom="page">
+                    <wp14:pctWidth>0</wp14:pctWidth>
+                  </wp14:sizeRelH>
+                  <wp14:sizeRelV relativeFrom="page">
+                    <wp14:pctHeight>0</wp14:pctHeight>
+                  </wp14:sizeRelV>
+                </wp:anchor>
               </w:drawing>
             </w:r>
           </w:p>
         </w:tc>
         <w:tc>
           <w:tcPr>
-            <w:tcW w:w="4089" w:type="dxa"/>
+            <w:tcW w:w="3522" w:type="dxa"/>
             <w:gridSpan w:val="2"/>
           </w:tcPr>
           <w:p>
-            <w:pPr>
-              <w:jc w:val="both"/>
-            </w:pPr>
-            <w:r>
+            <w:r>
+              <w:t>06.35.25.47.30</w:t>
+            </w:r>
+          </w:p>
+          <w:p>
+            <w:pPr>
+              <w:jc w:val="both"/>
+            </w:pPr>
+            <w:r>
+              <w:t>alexis.fabre@supelec.fr</w:t>
+            </w:r>
+          </w:p>
+          <w:p>
+            <w:pPr>
+              <w:jc w:val="both"/>
+            </w:pPr>
+            <w:r>
+              <w:t>Rennes, Bretagne</w:t>
+            </w:r>
+          </w:p>
+          <w:p>
+            <w:pPr>
+              <w:jc w:val="both"/>
+              <w:rPr>
+                <w:lang w:val="en-US"/>
+              </w:rPr>
+            </w:pPr>
+            <w:r>
+              <w:rPr>
+                <w:lang w:val="en-US"/>
+              </w:rPr>
+              <w:t>linkedin.com/in/</w:t>
+            </w:r>
+            <w:proofErr w:type="spellStart"/>
+            <w:r>
+              <w:rPr>
+                <w:lang w:val="en-US"/>
+              </w:rPr>
+              <w:t>alexis-fabre</w:t>
+            </w:r>
+            <w:proofErr w:type="spellEnd"/>
+          </w:p>
+          <w:p>
+            <w:pPr>
+              <w:jc w:val="both"/>
+              <w:rPr>
+                <w:lang w:val="en-US"/>
+              </w:rPr>
+            </w:pPr>
+            <w:r>
+              <w:rPr>
+                <w:lang w:val="en-US"/>
+              </w:rPr>
               <w:t>twitter.com/</w:t>
             </w:r>
             <w:proofErr w:type="spellStart"/>
             <w:r>
+              <w:rPr>
+                <w:lang w:val="en-US"/>
+              </w:rPr>
               <w:t>Alecsi</w:t>
             </w:r>
             <w:proofErr w:type="spellEnd"/>
             <w:r>
+              <w:rPr>
+                <w:lang w:val="en-US"/>
+              </w:rPr>
               <w:t>_</w:t>
             </w:r>
           </w:p>
         </w:tc>
         <w:tc>
           <w:tcPr>
-            <w:tcW w:w="377" w:type="dxa"/>
+            <w:tcW w:w="283" w:type="dxa"/>
             <w:vMerge/>
           </w:tcPr>
           <w:p>
             <w:pPr>
-              <w:jc w:val="both"/>
+              <w:tabs>
+                <w:tab w:val="left" w:pos="1230"/>
+              </w:tabs>
+              <w:jc w:val="both"/>
+              <w:rPr>
+                <w:lang w:val="en-US"/>
+              </w:rPr>
             </w:pPr>
           </w:p>
         </w:tc>
         <w:tc>
           <w:tcPr>
-            <w:tcW w:w="6637" w:type="dxa"/>
-            <w:gridSpan w:val="2"/>
+            <w:tcW w:w="7229" w:type="dxa"/>
             <w:vMerge/>
           </w:tcPr>
           <w:p>
             <w:pPr>
-              <w:pStyle w:val="Paragraphedeliste"/>
-              <w:numPr>
-                <w:ilvl w:val="0"/>
-                <w:numId w:val="3"/>
-              </w:numPr>
+              <w:jc w:val="both"/>
+              <w:rPr>
+                <w:lang w:val="en-US"/>
+              </w:rPr>
             </w:pPr>
           </w:p>
         </w:tc>
         <w:tc>
           <w:tcPr>
-            <w:tcW w:w="259" w:type="dxa"/>
+            <w:tcW w:w="331" w:type="dxa"/>
             <w:vMerge/>
           </w:tcPr>
           <w:p>
             <w:pPr>
               <w:jc w:val="both"/>
+              <w:rPr>
+                <w:lang w:val="en-US"/>
+              </w:rPr>
             </w:pPr>
           </w:p>
         </w:tc>
       </w:tr>
       <w:tr>
         <w:trPr>
-          <w:trHeight w:val="4241"/>
+          <w:trHeight w:val="4524"/>
         </w:trPr>
         <w:tc>
           <w:tcPr>
@@ -1250,20 +1026,29 @@
           <w:p>
             <w:pPr>
               <w:jc w:val="both"/>
+              <w:rPr>
+                <w:lang w:val="en-US"/>
+              </w:rPr>
             </w:pPr>
           </w:p>
         </w:tc>
         <w:tc>
           <w:tcPr>
-            <w:tcW w:w="4730" w:type="dxa"/>
+            <w:tcW w:w="4163" w:type="dxa"/>
             <w:gridSpan w:val="3"/>
           </w:tcPr>
           <w:p>
             <w:pPr>
               <w:pStyle w:val="Titre1"/>
-              <w:jc w:val="both"/>
               <w:outlineLvl w:val="0"/>
             </w:pPr>
+            <w:r>
+              <w:rPr>
+                <w:noProof/>
+                <w:lang w:val="en-US"/>
+              </w:rPr>
+              <w:t xml:space="preserve"> </w:t>
+            </w:r>
             <w:r>
               <w:t>Compétences</w:t>
             </w:r>
@@ -1285,6 +1070,7 @@
                 <w:ilvl w:val="0"/>
                 <w:numId w:val="4"/>
               </w:numPr>
+              <w:spacing w:line="276" w:lineRule="auto"/>
               <w:jc w:val="both"/>
             </w:pPr>
             <w:r>
@@ -1307,6 +1093,7 @@
                 <w:ilvl w:val="0"/>
                 <w:numId w:val="4"/>
               </w:numPr>
+              <w:spacing w:line="276" w:lineRule="auto"/>
               <w:jc w:val="both"/>
             </w:pPr>
             <w:r>
@@ -1326,6 +1113,7 @@
                 <w:ilvl w:val="0"/>
                 <w:numId w:val="4"/>
               </w:numPr>
+              <w:spacing w:line="276" w:lineRule="auto"/>
               <w:jc w:val="both"/>
             </w:pPr>
             <w:r>
@@ -1345,6 +1133,7 @@
                 <w:ilvl w:val="0"/>
                 <w:numId w:val="4"/>
               </w:numPr>
+              <w:spacing w:line="276" w:lineRule="auto"/>
               <w:jc w:val="both"/>
               <w:rPr>
                 <w:lang w:val="en-US"/>
@@ -1361,39 +1150,7 @@
                 <w:rFonts w:cstheme="minorHAnsi"/>
                 <w:lang w:val="en-US"/>
               </w:rPr>
-              <w:t xml:space="preserve">→ Python, </w:t>
-            </w:r>
-            <w:proofErr w:type="spellStart"/>
-            <w:r>
-              <w:rPr>
-                <w:rFonts w:cstheme="minorHAnsi"/>
-                <w:lang w:val="en-US"/>
-              </w:rPr>
-              <w:t>Tensorflow</w:t>
-            </w:r>
-            <w:proofErr w:type="spellEnd"/>
-            <w:r>
-              <w:rPr>
-                <w:rFonts w:cstheme="minorHAnsi"/>
-                <w:lang w:val="en-US"/>
-              </w:rPr>
-              <w:t xml:space="preserve">, </w:t>
-            </w:r>
-            <w:proofErr w:type="spellStart"/>
-            <w:r>
-              <w:rPr>
-                <w:rFonts w:cstheme="minorHAnsi"/>
-                <w:lang w:val="en-US"/>
-              </w:rPr>
-              <w:t>Keras</w:t>
-            </w:r>
-            <w:proofErr w:type="spellEnd"/>
-            <w:r>
-              <w:rPr>
-                <w:rFonts w:cstheme="minorHAnsi"/>
-                <w:lang w:val="en-US"/>
-              </w:rPr>
-              <w:t xml:space="preserve">, </w:t>
+              <w:t xml:space="preserve">→ Python, Tensorflow, Keras, </w:t>
             </w:r>
             <w:proofErr w:type="spellStart"/>
             <w:r>
@@ -1412,6 +1169,7 @@
                 <w:ilvl w:val="0"/>
                 <w:numId w:val="4"/>
               </w:numPr>
+              <w:spacing w:line="276" w:lineRule="auto"/>
               <w:jc w:val="both"/>
             </w:pPr>
             <w:r>
@@ -1431,6 +1189,7 @@
                 <w:ilvl w:val="0"/>
                 <w:numId w:val="4"/>
               </w:numPr>
+              <w:spacing w:line="276" w:lineRule="auto"/>
               <w:jc w:val="both"/>
             </w:pPr>
             <w:r>
@@ -1479,6 +1238,7 @@
                 <w:ilvl w:val="0"/>
                 <w:numId w:val="3"/>
               </w:numPr>
+              <w:spacing w:line="276" w:lineRule="auto"/>
               <w:jc w:val="both"/>
             </w:pPr>
             <w:r>
@@ -1492,6 +1252,7 @@
                 <w:ilvl w:val="0"/>
                 <w:numId w:val="3"/>
               </w:numPr>
+              <w:spacing w:line="276" w:lineRule="auto"/>
               <w:jc w:val="both"/>
             </w:pPr>
             <w:r>
@@ -1505,6 +1266,7 @@
                 <w:ilvl w:val="0"/>
                 <w:numId w:val="3"/>
               </w:numPr>
+              <w:spacing w:line="276" w:lineRule="auto"/>
               <w:jc w:val="both"/>
             </w:pPr>
             <w:r>
@@ -1514,7 +1276,7 @@
         </w:tc>
         <w:tc>
           <w:tcPr>
-            <w:tcW w:w="377" w:type="dxa"/>
+            <w:tcW w:w="283" w:type="dxa"/>
             <w:vMerge/>
           </w:tcPr>
           <w:p>
@@ -1525,8 +1287,7 @@
         </w:tc>
         <w:tc>
           <w:tcPr>
-            <w:tcW w:w="6637" w:type="dxa"/>
-            <w:gridSpan w:val="2"/>
+            <w:tcW w:w="7229" w:type="dxa"/>
             <w:vMerge/>
           </w:tcPr>
           <w:p>
@@ -1541,7 +1302,7 @@
         </w:tc>
         <w:tc>
           <w:tcPr>
-            <w:tcW w:w="259" w:type="dxa"/>
+            <w:tcW w:w="331" w:type="dxa"/>
             <w:vMerge/>
           </w:tcPr>
           <w:p>
@@ -1553,7 +1314,7 @@
       </w:tr>
       <w:tr>
         <w:trPr>
-          <w:trHeight w:val="70"/>
+          <w:trHeight w:val="4"/>
         </w:trPr>
         <w:tc>
           <w:tcPr>
@@ -1568,8 +1329,9 @@
         </w:tc>
         <w:tc>
           <w:tcPr>
-            <w:tcW w:w="4730" w:type="dxa"/>
+            <w:tcW w:w="4163" w:type="dxa"/>
             <w:gridSpan w:val="3"/>
+            <w:vMerge w:val="restart"/>
           </w:tcPr>
           <w:p>
             <w:pPr>
@@ -1577,27 +1339,18 @@
               <w:outlineLvl w:val="0"/>
             </w:pPr>
             <w:r>
-              <w:t>Formation</w:t>
-            </w:r>
-          </w:p>
-        </w:tc>
-        <w:tc>
-          <w:tcPr>
-            <w:tcW w:w="377" w:type="dxa"/>
-            <w:vMerge/>
-          </w:tcPr>
-          <w:p>
-            <w:pPr>
-              <w:jc w:val="both"/>
-            </w:pPr>
-          </w:p>
-        </w:tc>
-        <w:tc>
-          <w:tcPr>
-            <w:tcW w:w="6637" w:type="dxa"/>
-            <w:gridSpan w:val="2"/>
-            <w:vMerge/>
-          </w:tcPr>
+              <w:t>Centres d’intérêt</w:t>
+            </w:r>
+          </w:p>
+          <w:p>
+            <w:pPr>
+              <w:pStyle w:val="Titre2"/>
+              <w:outlineLvl w:val="1"/>
+            </w:pPr>
+            <w:r>
+              <w:t xml:space="preserve">Challenges : </w:t>
+            </w:r>
+          </w:p>
           <w:p>
             <w:pPr>
               <w:pStyle w:val="Paragraphedeliste"/>
@@ -1605,12 +1358,183 @@
                 <w:ilvl w:val="0"/>
                 <w:numId w:val="3"/>
               </w:numPr>
-            </w:pPr>
+              <w:spacing w:line="276" w:lineRule="auto"/>
+            </w:pPr>
+            <w:r>
+              <w:t>CTF Wavestone (</w:t>
+            </w:r>
+            <w:r>
+              <w:rPr>
+                <w:i/>
+              </w:rPr>
+              <w:t>en cours</w:t>
+            </w:r>
+            <w:r>
+              <w:t>)</w:t>
+            </w:r>
+          </w:p>
+          <w:p>
+            <w:pPr>
+              <w:pStyle w:val="Paragraphedeliste"/>
+              <w:numPr>
+                <w:ilvl w:val="0"/>
+                <w:numId w:val="3"/>
+              </w:numPr>
+              <w:spacing w:line="276" w:lineRule="auto"/>
+            </w:pPr>
+            <w:r>
+              <w:t xml:space="preserve">HackIAthon Smart Cities </w:t>
+            </w:r>
+            <w:proofErr w:type="spellStart"/>
+            <w:r>
+              <w:t>edition</w:t>
+            </w:r>
+            <w:proofErr w:type="spellEnd"/>
+            <w:r>
+              <w:t xml:space="preserve"> – octobre 2019 (</w:t>
+            </w:r>
+            <w:r>
+              <w:rPr>
+                <w:i/>
+              </w:rPr>
+              <w:t>Gagnant</w:t>
+            </w:r>
+            <w:r>
+              <w:t>), Paris</w:t>
+            </w:r>
+          </w:p>
+          <w:p>
+            <w:pPr>
+              <w:pStyle w:val="Paragraphedeliste"/>
+              <w:numPr>
+                <w:ilvl w:val="0"/>
+                <w:numId w:val="3"/>
+              </w:numPr>
+              <w:spacing w:line="276" w:lineRule="auto"/>
+            </w:pPr>
+            <w:proofErr w:type="spellStart"/>
+            <w:r>
+              <w:t>Syskron</w:t>
+            </w:r>
+            <w:proofErr w:type="spellEnd"/>
+            <w:r>
+              <w:t xml:space="preserve"> Security CTF – octobre 2019</w:t>
+            </w:r>
+          </w:p>
+          <w:p>
+            <w:pPr>
+              <w:pStyle w:val="Paragraphedeliste"/>
+              <w:numPr>
+                <w:ilvl w:val="0"/>
+                <w:numId w:val="3"/>
+              </w:numPr>
+              <w:spacing w:line="276" w:lineRule="auto"/>
+            </w:pPr>
+            <w:proofErr w:type="spellStart"/>
+            <w:r>
+              <w:t>GameJam</w:t>
+            </w:r>
+            <w:proofErr w:type="spellEnd"/>
+            <w:r>
+              <w:t xml:space="preserve"> </w:t>
+            </w:r>
+            <w:proofErr w:type="spellStart"/>
+            <w:r>
+              <w:t>KBarré</w:t>
+            </w:r>
+            <w:proofErr w:type="spellEnd"/>
+            <w:r>
+              <w:t xml:space="preserve"> – mars 2019, Rennes</w:t>
+            </w:r>
+          </w:p>
+          <w:p>
+            <w:pPr>
+              <w:pStyle w:val="Paragraphedeliste"/>
+              <w:numPr>
+                <w:ilvl w:val="0"/>
+                <w:numId w:val="3"/>
+              </w:numPr>
+              <w:spacing w:before="0" w:after="110" w:line="276" w:lineRule="auto"/>
+              <w:ind w:left="714" w:hanging="357"/>
+            </w:pPr>
+            <w:r>
+              <w:t xml:space="preserve">Schlumberger </w:t>
+            </w:r>
+            <w:proofErr w:type="spellStart"/>
+            <w:r>
+              <w:t>HackCS</w:t>
+            </w:r>
+            <w:proofErr w:type="spellEnd"/>
+            <w:r>
+              <w:t xml:space="preserve"> AI Edition – mars 2019, Par</w:t>
+            </w:r>
+            <w:r>
+              <w:t>is</w:t>
+            </w:r>
+          </w:p>
+          <w:p>
+            <w:pPr>
+              <w:pStyle w:val="Titre2"/>
+              <w:outlineLvl w:val="1"/>
+            </w:pPr>
+            <w:r>
+              <w:t>Musique :</w:t>
+            </w:r>
+          </w:p>
+          <w:p>
+            <w:pPr>
+              <w:pStyle w:val="Paragraphedeliste"/>
+              <w:numPr>
+                <w:ilvl w:val="0"/>
+                <w:numId w:val="3"/>
+              </w:numPr>
+              <w:spacing w:line="276" w:lineRule="auto"/>
+            </w:pPr>
+            <w:r>
+              <w:t>Guitare classique, basse, et électrique</w:t>
+            </w:r>
+          </w:p>
+          <w:p>
+            <w:pPr>
+              <w:pStyle w:val="Paragraphedeliste"/>
+              <w:numPr>
+                <w:ilvl w:val="0"/>
+                <w:numId w:val="3"/>
+              </w:numPr>
+              <w:spacing w:line="276" w:lineRule="auto"/>
+            </w:pPr>
+            <w:r>
+              <w:t>Groupe de rock</w:t>
+            </w:r>
           </w:p>
         </w:tc>
         <w:tc>
           <w:tcPr>
-            <w:tcW w:w="259" w:type="dxa"/>
+            <w:tcW w:w="283" w:type="dxa"/>
+            <w:vMerge w:val="restart"/>
+          </w:tcPr>
+          <w:p>
+            <w:pPr>
+              <w:jc w:val="both"/>
+            </w:pPr>
+          </w:p>
+        </w:tc>
+        <w:tc>
+          <w:tcPr>
+            <w:tcW w:w="7229" w:type="dxa"/>
+          </w:tcPr>
+          <w:p>
+            <w:pPr>
+              <w:pStyle w:val="Titre1"/>
+            </w:pPr>
+            <w:r>
+              <w:t>Formation</w:t>
+            </w:r>
+          </w:p>
+        </w:tc>
+        <w:tc>
+          <w:tcPr>
+            <w:tcW w:w="331" w:type="dxa"/>
             <w:vMerge/>
           </w:tcPr>
           <w:p>
@@ -1622,7 +1546,7 @@
       </w:tr>
       <w:tr>
         <w:trPr>
-          <w:trHeight w:val="1100"/>
+          <w:trHeight w:val="3883"/>
         </w:trPr>
         <w:tc>
           <w:tcPr>
@@ -1637,124 +1561,20 @@
         </w:tc>
         <w:tc>
           <w:tcPr>
-            <w:tcW w:w="4730" w:type="dxa"/>
+            <w:tcW w:w="4163" w:type="dxa"/>
             <w:gridSpan w:val="3"/>
-            <w:vMerge w:val="restart"/>
+            <w:vMerge/>
           </w:tcPr>
           <w:p>
             <w:pPr>
-              <w:pStyle w:val="Titre2"/>
-              <w:outlineLvl w:val="1"/>
-            </w:pPr>
-            <w:r>
-              <w:t>Master en admninistration des entreprises (en cours)</w:t>
-            </w:r>
-          </w:p>
-          <w:p>
-            <w:r>
-              <w:rPr>
-                <w:b/>
-              </w:rPr>
-              <w:t>IGR-IAE</w:t>
-            </w:r>
-            <w:r>
-              <w:t xml:space="preserve"> 2019 – 2020, Rennes</w:t>
-            </w:r>
-          </w:p>
-          <w:p>
-            <w:r>
-              <w:t>Enseignements de gestion, économie, management</w:t>
-            </w:r>
-            <w:r>
-              <w:t>.</w:t>
-            </w:r>
-          </w:p>
-          <w:p>
-            <w:pPr>
-              <w:pStyle w:val="Titre2"/>
-              <w:jc w:val="both"/>
-              <w:outlineLvl w:val="1"/>
-            </w:pPr>
-            <w:r>
-              <w:t xml:space="preserve">Ingénieur Supélec </w:t>
-            </w:r>
-            <w:r>
-              <w:t>(en cours)</w:t>
-            </w:r>
-          </w:p>
-          <w:p>
-            <w:pPr>
-              <w:jc w:val="both"/>
-            </w:pPr>
-            <w:r>
-              <w:rPr>
-                <w:b/>
-              </w:rPr>
-              <w:t>CentraleSupélec</w:t>
-            </w:r>
-            <w:r>
-              <w:t xml:space="preserve"> 2017 – 2020</w:t>
-            </w:r>
-            <w:r>
-              <w:t>, Rennes</w:t>
-            </w:r>
-          </w:p>
-          <w:p>
-            <w:pPr>
-              <w:jc w:val="both"/>
-            </w:pPr>
-            <w:r>
-              <w:t>Grande école d’ingénieur au cursus généraliste avec spécialité cybersécurité</w:t>
-            </w:r>
-            <w:r>
-              <w:t>.</w:t>
-            </w:r>
-          </w:p>
-          <w:p>
-            <w:pPr>
-              <w:pStyle w:val="Titre2"/>
-              <w:jc w:val="both"/>
-              <w:outlineLvl w:val="1"/>
-            </w:pPr>
-            <w:r>
-              <w:t>DUT Génie électrique et informatique industrielle</w:t>
-            </w:r>
-            <w:r>
-              <w:t xml:space="preserve"> (GEII)</w:t>
-            </w:r>
-          </w:p>
-          <w:p>
-            <w:pPr>
-              <w:jc w:val="both"/>
-            </w:pPr>
-            <w:r>
-              <w:rPr>
-                <w:b/>
-              </w:rPr>
-              <w:t>IUT de Montpellier-Sète</w:t>
-            </w:r>
-            <w:r>
-              <w:t xml:space="preserve"> 2015 – 2017</w:t>
-            </w:r>
-            <w:r>
-              <w:t>, Montpellier</w:t>
-            </w:r>
-          </w:p>
-          <w:p>
-            <w:pPr>
-              <w:jc w:val="both"/>
-            </w:pPr>
-            <w:r>
-              <w:t>Enseignements théoriques et pratiques à fort lien avec les domaines de l’électronique embarquée</w:t>
-            </w:r>
-            <w:r>
-              <w:t>.</w:t>
-            </w:r>
+              <w:pStyle w:val="Titre1"/>
+              <w:outlineLvl w:val="0"/>
+            </w:pPr>
           </w:p>
         </w:tc>
         <w:tc>
           <w:tcPr>
-            <w:tcW w:w="377" w:type="dxa"/>
+            <w:tcW w:w="283" w:type="dxa"/>
             <w:vMerge/>
           </w:tcPr>
           <w:p>
@@ -1765,204 +1585,123 @@
         </w:tc>
         <w:tc>
           <w:tcPr>
-            <w:tcW w:w="6637" w:type="dxa"/>
-            <w:gridSpan w:val="2"/>
-            <w:vMerge/>
+            <w:tcW w:w="7229" w:type="dxa"/>
           </w:tcPr>
           <w:p>
             <w:pPr>
-              <w:pStyle w:val="Paragraphedeliste"/>
-              <w:numPr>
-                <w:ilvl w:val="0"/>
-                <w:numId w:val="3"/>
-              </w:numPr>
-            </w:pPr>
+              <w:pStyle w:val="Titre2"/>
+              <w:outlineLvl w:val="1"/>
+            </w:pPr>
+            <w:r>
+              <w:t>Master en admninistration des entreprises (en cours)</w:t>
+            </w:r>
+          </w:p>
+          <w:p>
+            <w:r>
+              <w:rPr>
+                <w:b/>
+              </w:rPr>
+              <w:t>IGR-IAE</w:t>
+            </w:r>
+            <w:r>
+              <w:t xml:space="preserve"> 2019 – 2020, Rennes</w:t>
+            </w:r>
+          </w:p>
+          <w:p>
+            <w:pPr>
+              <w:spacing w:line="360" w:lineRule="auto"/>
+            </w:pPr>
+            <w:r>
+              <w:t>Double diplôme en e</w:t>
+            </w:r>
+            <w:r>
+              <w:t>nseignements de gestion, économie, management.</w:t>
+            </w:r>
+          </w:p>
+          <w:p>
+            <w:pPr>
+              <w:pStyle w:val="Titre2"/>
+              <w:jc w:val="both"/>
+              <w:outlineLvl w:val="1"/>
+            </w:pPr>
+            <w:r>
+              <w:t xml:space="preserve">Ingénieur Supélec </w:t>
+            </w:r>
+            <w:r>
+              <w:t>(en cours)</w:t>
+            </w:r>
+          </w:p>
+          <w:p>
+            <w:pPr>
+              <w:jc w:val="both"/>
+            </w:pPr>
+            <w:r>
+              <w:rPr>
+                <w:b/>
+              </w:rPr>
+              <w:t>CentraleSupélec</w:t>
+            </w:r>
+            <w:r>
+              <w:t xml:space="preserve"> 2017 – 2020</w:t>
+            </w:r>
+            <w:r>
+              <w:t>, Rennes</w:t>
+            </w:r>
+          </w:p>
+          <w:p>
+            <w:pPr>
+              <w:spacing w:line="360" w:lineRule="auto"/>
+              <w:jc w:val="both"/>
+            </w:pPr>
+            <w:r>
+              <w:t>Grande école d’ingénieur au cursus généraliste avec spécialité cybersécurité</w:t>
+            </w:r>
+            <w:r>
+              <w:t>.</w:t>
+            </w:r>
+          </w:p>
+          <w:p>
+            <w:pPr>
+              <w:pStyle w:val="Titre2"/>
+              <w:jc w:val="both"/>
+              <w:outlineLvl w:val="1"/>
+            </w:pPr>
+            <w:r>
+              <w:t>DUT Génie électrique et informatique industrielle</w:t>
+            </w:r>
+            <w:r>
+              <w:t xml:space="preserve"> (GEII)</w:t>
+            </w:r>
+          </w:p>
+          <w:p>
+            <w:pPr>
+              <w:jc w:val="both"/>
+            </w:pPr>
+            <w:r>
+              <w:rPr>
+                <w:b/>
+              </w:rPr>
+              <w:t>IUT de Montpellier-Sète</w:t>
+            </w:r>
+            <w:r>
+              <w:t xml:space="preserve"> 2015 – 2017</w:t>
+            </w:r>
+            <w:r>
+              <w:t>, Montpellier</w:t>
+            </w:r>
+          </w:p>
+          <w:p>
+            <w:r>
+              <w:t>Enseignements théoriques et pratiques à fort lien avec les domaines de l’électronique embarquée</w:t>
+            </w:r>
+            <w:r>
+              <w:t>.</w:t>
+            </w:r>
           </w:p>
         </w:tc>
         <w:tc>
           <w:tcPr>
-            <w:tcW w:w="259" w:type="dxa"/>
-            <w:vMerge/>
-          </w:tcPr>
-          <w:p>
-            <w:pPr>
-              <w:jc w:val="both"/>
-            </w:pPr>
-          </w:p>
-        </w:tc>
-      </w:tr>
-      <w:tr>
-        <w:trPr>
-          <w:trHeight w:val="2758"/>
-        </w:trPr>
-        <w:tc>
-          <w:tcPr>
-            <w:tcW w:w="227" w:type="dxa"/>
-            <w:vMerge/>
-          </w:tcPr>
-          <w:p>
-            <w:pPr>
-              <w:jc w:val="both"/>
-            </w:pPr>
-          </w:p>
-        </w:tc>
-        <w:tc>
-          <w:tcPr>
-            <w:tcW w:w="4730" w:type="dxa"/>
-            <w:gridSpan w:val="3"/>
-            <w:vMerge/>
-          </w:tcPr>
-          <w:p>
-            <w:pPr>
-              <w:pStyle w:val="Titre1"/>
-              <w:jc w:val="both"/>
-              <w:outlineLvl w:val="0"/>
-            </w:pPr>
-          </w:p>
-        </w:tc>
-        <w:tc>
-          <w:tcPr>
-            <w:tcW w:w="377" w:type="dxa"/>
-            <w:vMerge/>
-          </w:tcPr>
-          <w:p>
-            <w:pPr>
-              <w:jc w:val="both"/>
-            </w:pPr>
-          </w:p>
-        </w:tc>
-        <w:tc>
-          <w:tcPr>
-            <w:tcW w:w="6637" w:type="dxa"/>
-            <w:gridSpan w:val="2"/>
-          </w:tcPr>
-          <w:p>
-            <w:pPr>
-              <w:pStyle w:val="Titre1"/>
-              <w:outlineLvl w:val="0"/>
-            </w:pPr>
-            <w:r>
-              <w:t>Centres d’intérêt</w:t>
-            </w:r>
-          </w:p>
-          <w:p>
-            <w:pPr>
-              <w:pStyle w:val="Titre2"/>
-              <w:outlineLvl w:val="1"/>
-            </w:pPr>
-            <w:r>
-              <w:t xml:space="preserve">Challenges : </w:t>
-            </w:r>
-          </w:p>
-          <w:p>
-            <w:pPr>
-              <w:pStyle w:val="Paragraphedeliste"/>
-              <w:numPr>
-                <w:ilvl w:val="0"/>
-                <w:numId w:val="3"/>
-              </w:numPr>
-            </w:pPr>
-            <w:r>
-              <w:t>Schlumberger HackCS AI Edition – mars 2019, Par</w:t>
-            </w:r>
-            <w:r>
-              <w:t>is</w:t>
-            </w:r>
-          </w:p>
-          <w:p>
-            <w:pPr>
-              <w:pStyle w:val="Paragraphedeliste"/>
-              <w:numPr>
-                <w:ilvl w:val="0"/>
-                <w:numId w:val="3"/>
-              </w:numPr>
-            </w:pPr>
-            <w:r>
-              <w:t>GameJam KBarré – mars 2019, Rennes</w:t>
-            </w:r>
-          </w:p>
-          <w:p>
-            <w:pPr>
-              <w:pStyle w:val="Paragraphedeliste"/>
-              <w:numPr>
-                <w:ilvl w:val="0"/>
-                <w:numId w:val="3"/>
-              </w:numPr>
-              <w:rPr>
-                <w:lang w:val="en-US"/>
-              </w:rPr>
-            </w:pPr>
-            <w:r>
-              <w:rPr>
-                <w:lang w:val="en-US"/>
-              </w:rPr>
-              <w:t>Syskron Security CTF – octobre 2019, i</w:t>
-            </w:r>
-            <w:r>
-              <w:rPr>
-                <w:lang w:val="en-US"/>
-              </w:rPr>
-              <w:t>nternet</w:t>
-            </w:r>
-          </w:p>
-          <w:p>
-            <w:pPr>
-              <w:pStyle w:val="Paragraphedeliste"/>
-              <w:numPr>
-                <w:ilvl w:val="0"/>
-                <w:numId w:val="3"/>
-              </w:numPr>
-            </w:pPr>
-            <w:r>
-              <w:t>HackIAthon Smart Cities edition – octobre 2019 (</w:t>
-            </w:r>
-            <w:r>
-              <w:rPr>
-                <w:i/>
-              </w:rPr>
-              <w:t>Gagnant</w:t>
-            </w:r>
-            <w:r>
-              <w:t>), Paris</w:t>
-            </w:r>
-          </w:p>
-          <w:p>
-            <w:pPr>
-              <w:pStyle w:val="Titre2"/>
-              <w:outlineLvl w:val="1"/>
-            </w:pPr>
-            <w:r>
-              <w:t>Musique :</w:t>
-            </w:r>
-          </w:p>
-          <w:p>
-            <w:pPr>
-              <w:pStyle w:val="Paragraphedeliste"/>
-              <w:numPr>
-                <w:ilvl w:val="0"/>
-                <w:numId w:val="3"/>
-              </w:numPr>
-            </w:pPr>
-            <w:r>
-              <w:t>Guitare classique, basse, et électrique</w:t>
-            </w:r>
-          </w:p>
-          <w:p>
-            <w:pPr>
-              <w:pStyle w:val="Paragraphedeliste"/>
-              <w:numPr>
-                <w:ilvl w:val="0"/>
-                <w:numId w:val="3"/>
-              </w:numPr>
-            </w:pPr>
-            <w:r>
-              <w:t>Groupe de rock</w:t>
-            </w:r>
-          </w:p>
-        </w:tc>
-        <w:tc>
-          <w:tcPr>
-            <w:tcW w:w="259" w:type="dxa"/>
+            <w:tcW w:w="331" w:type="dxa"/>
             <w:vMerge/>
           </w:tcPr>
           <w:p>
@@ -1977,6 +1716,8 @@
       <w:pPr>
         <w:jc w:val="both"/>
       </w:pPr>
+      <w:bookmarkStart w:id="0" w:name="_GoBack"/>
+      <w:bookmarkEnd w:id="0"/>
       <w:r>
         <w:rPr>
           <w:noProof/>
@@ -1984,13 +1725,13 @@
         <mc:AlternateContent>
           <mc:Choice Requires="wps">
             <w:drawing>
-              <wp:anchor distT="0" distB="0" distL="114300" distR="114300" simplePos="0" relativeHeight="251665408" behindDoc="1" locked="0" layoutInCell="1" allowOverlap="1" wp14:anchorId="7627A880" wp14:editId="6A783C2B">
+              <wp:anchor distT="0" distB="0" distL="114300" distR="114300" simplePos="0" relativeHeight="251665408" behindDoc="1" locked="0" layoutInCell="1" allowOverlap="1" wp14:anchorId="7627A880" wp14:editId="177F941F">
                 <wp:simplePos x="0" y="0"/>
                 <wp:positionH relativeFrom="margin">
-                  <wp:posOffset>-103367</wp:posOffset>
+                  <wp:align>center</wp:align>
                 </wp:positionH>
                 <wp:positionV relativeFrom="paragraph">
-                  <wp:posOffset>9740347</wp:posOffset>
+                  <wp:posOffset>9728421</wp:posOffset>
                 </wp:positionV>
                 <wp:extent cx="8237551" cy="309493"/>
                 <wp:effectExtent l="0" t="0" r="11430" b="14605"/>
@@ -2046,7 +1787,7 @@
           </mc:Choice>
           <mc:Fallback>
             <w:pict>
-              <v:rect w14:anchorId="31E86E3F" id="Rectangle 4" o:spid="_x0000_s1026" style="position:absolute;margin-left:-8.15pt;margin-top:766.95pt;width:648.65pt;height:24.35pt;z-index:-251651072;visibility:visible;mso-wrap-style:square;mso-width-percent:0;mso-height-percent:0;mso-wrap-distance-left:9pt;mso-wrap-distance-top:0;mso-wrap-distance-right:9pt;mso-wrap-distance-bottom:0;mso-position-horizontal:absolute;mso-position-horizontal-relative:margin;mso-position-vertical:absolute;mso-position-vertical-relative:text;mso-width-percent:0;mso-height-percent:0;mso-width-relative:margin;mso-height-relative:margin;v-text-anchor:middle" o:gfxdata="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" fillcolor="#4472c4 [3204]" strokecolor="#1f3763 [1604]" strokeweight="1pt">
+              <v:rect w14:anchorId="430A94BC" id="Rectangle 4" o:spid="_x0000_s1026" style="position:absolute;margin-left:0;margin-top:766pt;width:648.65pt;height:24.35pt;z-index:-251651072;visibility:visible;mso-wrap-style:square;mso-width-percent:0;mso-height-percent:0;mso-wrap-distance-left:9pt;mso-wrap-distance-top:0;mso-wrap-distance-right:9pt;mso-wrap-distance-bottom:0;mso-position-horizontal:center;mso-position-horizontal-relative:margin;mso-position-vertical:absolute;mso-position-vertical-relative:text;mso-width-percent:0;mso-height-percent:0;mso-width-relative:margin;mso-height-relative:margin;v-text-anchor:middle" o:gfxdata="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" fillcolor="#4472c4 [3204]" strokecolor="#1f3763 [1604]" strokeweight="1pt">
                 <w10:wrap anchorx="margin"/>
               </v:rect>
             </w:pict>
@@ -3013,7 +2754,6 @@
     <w:next w:val="Normal"/>
     <w:link w:val="Titre4Car"/>
     <w:uiPriority w:val="9"/>
-    <w:semiHidden/>
     <w:unhideWhenUsed/>
     <w:qFormat/>
     <w:rsid w:val="00204F74"/>
@@ -3036,7 +2776,6 @@
     <w:next w:val="Normal"/>
     <w:link w:val="Titre5Car"/>
     <w:uiPriority w:val="9"/>
-    <w:semiHidden/>
     <w:unhideWhenUsed/>
     <w:qFormat/>
     <w:rsid w:val="00204F74"/>
@@ -3059,7 +2798,6 @@
     <w:next w:val="Normal"/>
     <w:link w:val="Titre6Car"/>
     <w:uiPriority w:val="9"/>
-    <w:semiHidden/>
     <w:unhideWhenUsed/>
     <w:qFormat/>
     <w:rsid w:val="00204F74"/>
@@ -3082,7 +2820,6 @@
     <w:next w:val="Normal"/>
     <w:link w:val="Titre7Car"/>
     <w:uiPriority w:val="9"/>
-    <w:semiHidden/>
     <w:unhideWhenUsed/>
     <w:qFormat/>
     <w:rsid w:val="00204F74"/>
@@ -3102,7 +2839,6 @@
     <w:next w:val="Normal"/>
     <w:link w:val="Titre8Car"/>
     <w:uiPriority w:val="9"/>
-    <w:semiHidden/>
     <w:unhideWhenUsed/>
     <w:qFormat/>
     <w:rsid w:val="00204F74"/>
@@ -3339,7 +3075,6 @@
     <w:basedOn w:val="Policepardfaut"/>
     <w:link w:val="Titre4"/>
     <w:uiPriority w:val="9"/>
-    <w:semiHidden/>
     <w:rsid w:val="00204F74"/>
     <w:rPr>
       <w:caps/>
@@ -3352,7 +3087,6 @@
     <w:basedOn w:val="Policepardfaut"/>
     <w:link w:val="Titre5"/>
     <w:uiPriority w:val="9"/>
-    <w:semiHidden/>
     <w:rsid w:val="00204F74"/>
     <w:rPr>
       <w:caps/>
@@ -3365,7 +3099,6 @@
     <w:basedOn w:val="Policepardfaut"/>
     <w:link w:val="Titre6"/>
     <w:uiPriority w:val="9"/>
-    <w:semiHidden/>
     <w:rsid w:val="00204F74"/>
     <w:rPr>
       <w:caps/>
@@ -3378,7 +3111,6 @@
     <w:basedOn w:val="Policepardfaut"/>
     <w:link w:val="Titre7"/>
     <w:uiPriority w:val="9"/>
-    <w:semiHidden/>
     <w:rsid w:val="00204F74"/>
     <w:rPr>
       <w:caps/>
@@ -3391,7 +3123,6 @@
     <w:basedOn w:val="Policepardfaut"/>
     <w:link w:val="Titre8"/>
     <w:uiPriority w:val="9"/>
-    <w:semiHidden/>
     <w:rsid w:val="00204F74"/>
     <w:rPr>
       <w:caps/>
@@ -3678,6 +3409,112 @@
         <w:insideV w:val="single" w:sz="4" w:space="0" w:color="BFBFBF" w:themeColor="background1" w:themeShade="BF"/>
       </w:tblBorders>
     </w:tblPr>
+  </w:style>
+  <w:style w:type="table" w:styleId="Tableausimple4">
+    <w:name w:val="Plain Table 4"/>
+    <w:basedOn w:val="TableauNormal"/>
+    <w:uiPriority w:val="44"/>
+    <w:rsid w:val="00E300B5"/>
+    <w:pPr>
+      <w:spacing w:after="0" w:line="240" w:lineRule="auto"/>
+    </w:pPr>
+    <w:tblPr>
+      <w:tblStyleRowBandSize w:val="1"/>
+      <w:tblStyleColBandSize w:val="1"/>
+    </w:tblPr>
+    <w:tblStylePr w:type="firstRow">
+      <w:rPr>
+        <w:b/>
+        <w:bCs/>
+      </w:rPr>
+    </w:tblStylePr>
+    <w:tblStylePr w:type="lastRow">
+      <w:rPr>
+        <w:b/>
+        <w:bCs/>
+      </w:rPr>
+    </w:tblStylePr>
+    <w:tblStylePr w:type="firstCol">
+      <w:rPr>
+        <w:b/>
+        <w:bCs/>
+      </w:rPr>
+    </w:tblStylePr>
+    <w:tblStylePr w:type="lastCol">
+      <w:rPr>
+        <w:b/>
+        <w:bCs/>
+      </w:rPr>
+    </w:tblStylePr>
+    <w:tblStylePr w:type="band1Vert">
+      <w:tblPr/>
+      <w:tcPr>
+        <w:shd w:val="clear" w:color="auto" w:fill="F2F2F2" w:themeFill="background1" w:themeFillShade="F2"/>
+      </w:tcPr>
+    </w:tblStylePr>
+    <w:tblStylePr w:type="band1Horz">
+      <w:tblPr/>
+      <w:tcPr>
+        <w:shd w:val="clear" w:color="auto" w:fill="F2F2F2" w:themeFill="background1" w:themeFillShade="F2"/>
+      </w:tcPr>
+    </w:tblStylePr>
+  </w:style>
+  <w:style w:type="table" w:styleId="TableauGrille1Clair">
+    <w:name w:val="Grid Table 1 Light"/>
+    <w:basedOn w:val="TableauNormal"/>
+    <w:uiPriority w:val="46"/>
+    <w:rsid w:val="00E300B5"/>
+    <w:pPr>
+      <w:spacing w:after="0" w:line="240" w:lineRule="auto"/>
+    </w:pPr>
+    <w:tblPr>
+      <w:tblStyleRowBandSize w:val="1"/>
+      <w:tblStyleColBandSize w:val="1"/>
+      <w:tblBorders>
+        <w:top w:val="single" w:sz="4" w:space="0" w:color="999999" w:themeColor="text1" w:themeTint="66"/>
+        <w:left w:val="single" w:sz="4" w:space="0" w:color="999999" w:themeColor="text1" w:themeTint="66"/>
+        <w:bottom w:val="single" w:sz="4" w:space="0" w:color="999999" w:themeColor="text1" w:themeTint="66"/>
+        <w:right w:val="single" w:sz="4" w:space="0" w:color="999999" w:themeColor="text1" w:themeTint="66"/>
+        <w:insideH w:val="single" w:sz="4" w:space="0" w:color="999999" w:themeColor="text1" w:themeTint="66"/>
+        <w:insideV w:val="single" w:sz="4" w:space="0" w:color="999999" w:themeColor="text1" w:themeTint="66"/>
+      </w:tblBorders>
+    </w:tblPr>
+    <w:tblStylePr w:type="firstRow">
+      <w:rPr>
+        <w:b/>
+        <w:bCs/>
+      </w:rPr>
+      <w:tblPr/>
+      <w:tcPr>
+        <w:tcBorders>
+          <w:bottom w:val="single" w:sz="12" w:space="0" w:color="666666" w:themeColor="text1" w:themeTint="99"/>
+        </w:tcBorders>
+      </w:tcPr>
+    </w:tblStylePr>
+    <w:tblStylePr w:type="lastRow">
+      <w:rPr>
+        <w:b/>
+        <w:bCs/>
+      </w:rPr>
+      <w:tblPr/>
+      <w:tcPr>
+        <w:tcBorders>
+          <w:top w:val="double" w:sz="2" w:space="0" w:color="666666" w:themeColor="text1" w:themeTint="99"/>
+        </w:tcBorders>
+      </w:tcPr>
+    </w:tblStylePr>
+    <w:tblStylePr w:type="firstCol">
+      <w:rPr>
+        <w:b/>
+        <w:bCs/>
+      </w:rPr>
+    </w:tblStylePr>
+    <w:tblStylePr w:type="lastCol">
+      <w:rPr>
+        <w:b/>
+        <w:bCs/>
+      </w:rPr>
+    </w:tblStylePr>
   </w:style>
 </w:styles>
 </file>
@@ -3948,7 +3785,7 @@
 </file>
 
 <file path=customXml/itemProps1.xml><?xml version="1.0" encoding="utf-8"?>
-<ds:datastoreItem xmlns:ds="http://schemas.openxmlformats.org/officeDocument/2006/customXml" ds:itemID="{3B8F1B3C-709E-4F65-A784-4C4758E89184}">
+<ds:datastoreItem xmlns:ds="http://schemas.openxmlformats.org/officeDocument/2006/customXml" ds:itemID="{43387F9E-5598-4D59-936A-B94C47805F11}">
   <ds:schemaRefs>
     <ds:schemaRef ds:uri="http://schemas.openxmlformats.org/officeDocument/2006/bibliography"/>
   </ds:schemaRefs>

</xml_diff>